<commit_message>
update How to run Apidemo
</commit_message>
<xml_diff>
--- a/How to run Apidemo.docx
+++ b/How to run Apidemo.docx
@@ -168,6 +168,137 @@
           <w:szCs w:val="18"/>
         </w:rPr>
         <w:t xml:space="preserve"> database.</w:t>
+      </w:r>
+      <w:r>
+        <w:rPr>
+          <w:rFonts w:ascii="Menlo" w:hAnsi="Menlo" w:cs="Menlo"/>
+          <w:color w:val="D4D4D4"/>
+          <w:sz w:val="18"/>
+          <w:szCs w:val="18"/>
+        </w:rPr>
+        <w:br/>
+        <w:t xml:space="preserve">or </w:t>
+      </w:r>
+    </w:p>
+    <w:p>
+      <w:pPr>
+        <w:shd w:val="clear" w:color="auto" w:fill="1E1E1E"/>
+        <w:spacing w:line="270" w:lineRule="atLeast"/>
+        <w:rPr>
+          <w:rFonts w:ascii="Menlo" w:hAnsi="Menlo" w:cs="Menlo"/>
+          <w:color w:val="D4D4D4"/>
+          <w:sz w:val="18"/>
+          <w:szCs w:val="18"/>
+        </w:rPr>
+      </w:pPr>
+      <w:r>
+        <w:rPr>
+          <w:rFonts w:ascii="Menlo" w:hAnsi="Menlo" w:cs="Menlo"/>
+          <w:color w:val="D4D4D4"/>
+          <w:sz w:val="18"/>
+          <w:szCs w:val="18"/>
+        </w:rPr>
+        <w:t>Install and run MySQL in Docker.</w:t>
+      </w:r>
+    </w:p>
+    <w:p>
+      <w:pPr>
+        <w:shd w:val="clear" w:color="auto" w:fill="1E1E1E"/>
+        <w:spacing w:line="270" w:lineRule="atLeast"/>
+        <w:rPr>
+          <w:rFonts w:ascii="Menlo" w:hAnsi="Menlo" w:cs="Menlo"/>
+          <w:color w:val="D4D4D4"/>
+          <w:sz w:val="18"/>
+          <w:szCs w:val="18"/>
+        </w:rPr>
+      </w:pPr>
+      <w:r>
+        <w:rPr>
+          <w:rFonts w:ascii="Menlo" w:hAnsi="Menlo" w:cs="Menlo"/>
+          <w:color w:val="D4D4D4"/>
+          <w:sz w:val="18"/>
+          <w:szCs w:val="18"/>
+        </w:rPr>
+        <w:t>`</w:t>
+      </w:r>
+      <w:r>
+        <w:rPr>
+          <w:rFonts w:ascii="Menlo" w:hAnsi="Menlo" w:cs="Menlo"/>
+          <w:color w:val="D4D4D4"/>
+          <w:sz w:val="18"/>
+          <w:szCs w:val="18"/>
+        </w:rPr>
+        <w:t xml:space="preserve">docker run --name </w:t>
+      </w:r>
+      <w:proofErr w:type="spellStart"/>
+      <w:r>
+        <w:rPr>
+          <w:rFonts w:ascii="Menlo" w:hAnsi="Menlo" w:cs="Menlo"/>
+          <w:color w:val="D4D4D4"/>
+          <w:sz w:val="18"/>
+          <w:szCs w:val="18"/>
+        </w:rPr>
+        <w:t>mysql</w:t>
+      </w:r>
+      <w:proofErr w:type="spellEnd"/>
+      <w:r>
+        <w:rPr>
+          <w:rFonts w:ascii="Menlo" w:hAnsi="Menlo" w:cs="Menlo"/>
+          <w:color w:val="D4D4D4"/>
+          <w:sz w:val="18"/>
+          <w:szCs w:val="18"/>
+        </w:rPr>
+        <w:t xml:space="preserve"> -e MYSQL_ROOT_PASSWORD=my-secret-pw -p 3306:3306 -d </w:t>
+      </w:r>
+      <w:proofErr w:type="spellStart"/>
+      <w:r>
+        <w:rPr>
+          <w:rFonts w:ascii="Menlo" w:hAnsi="Menlo" w:cs="Menlo"/>
+          <w:color w:val="D4D4D4"/>
+          <w:sz w:val="18"/>
+          <w:szCs w:val="18"/>
+        </w:rPr>
+        <w:t>mysql</w:t>
+      </w:r>
+      <w:proofErr w:type="spellEnd"/>
+      <w:r>
+        <w:rPr>
+          <w:rFonts w:ascii="Menlo" w:hAnsi="Menlo" w:cs="Menlo"/>
+          <w:color w:val="D4D4D4"/>
+          <w:sz w:val="18"/>
+          <w:szCs w:val="18"/>
+        </w:rPr>
+        <w:t>`</w:t>
+      </w:r>
+    </w:p>
+    <w:p>
+      <w:pPr>
+        <w:shd w:val="clear" w:color="auto" w:fill="1E1E1E"/>
+        <w:spacing w:line="270" w:lineRule="atLeast"/>
+        <w:rPr>
+          <w:rFonts w:ascii="Menlo" w:hAnsi="Menlo" w:cs="Menlo"/>
+          <w:color w:val="D4D4D4"/>
+          <w:sz w:val="18"/>
+          <w:szCs w:val="18"/>
+        </w:rPr>
+      </w:pPr>
+      <w:r>
+        <w:rPr>
+          <w:rFonts w:ascii="Menlo" w:hAnsi="Menlo" w:cs="Menlo"/>
+          <w:color w:val="D4D4D4"/>
+          <w:sz w:val="18"/>
+          <w:szCs w:val="18"/>
+        </w:rPr>
+        <w:t xml:space="preserve">And </w:t>
+      </w:r>
+      <w:r>
+        <w:rPr>
+          <w:rFonts w:ascii="Menlo" w:hAnsi="Menlo" w:cs="Menlo"/>
+          <w:color w:val="D4D4D4"/>
+          <w:sz w:val="18"/>
+          <w:szCs w:val="18"/>
+        </w:rPr>
+        <w:t>Create a database with the name 'demo-api'</w:t>
       </w:r>
     </w:p>
     <w:p>
@@ -707,6 +838,7 @@
           <w:sz w:val="18"/>
           <w:szCs w:val="18"/>
         </w:rPr>
+        <w:lastRenderedPageBreak/>
         <w:drawing>
           <wp:inline distT="0" distB="0" distL="0" distR="0" wp14:anchorId="3B164668" wp14:editId="4801860A">
             <wp:extent cx="5943600" cy="2466754"/>
@@ -1217,6 +1349,7 @@
           <w:sz w:val="18"/>
           <w:szCs w:val="18"/>
         </w:rPr>
+        <w:lastRenderedPageBreak/>
         <w:drawing>
           <wp:inline distT="0" distB="0" distL="0" distR="0" wp14:anchorId="10CD0CC9" wp14:editId="46BB9B25">
             <wp:extent cx="5943600" cy="2498651"/>

</xml_diff>